<commit_message>
fix error proposed in check log
</commit_message>
<xml_diff>
--- a/LibraryManagement/Requirement/book_registration/use_case_add_copy/add_copy_operation_method_design.docx
+++ b/LibraryManagement/Requirement/book_registration/use_case_add_copy/add_copy_operation_method_design.docx
@@ -1362,6 +1362,9 @@
       <w:r>
         <w:tab/>
         <w:t>*@return a string</w:t>
+      </w:r>
+      <w:r>
+        <w:t xml:space="preserve"> represent copy number was generated by system</w:t>
       </w:r>
     </w:p>
     <w:p>
@@ -1793,300 +1796,8 @@
         <w:tab/>
         <w:t xml:space="preserve">*@return </w:t>
       </w:r>
-      <w:proofErr w:type="spellStart"/>
-      <w:r>
-        <w:t>boolean</w:t>
-      </w:r>
-      <w:proofErr w:type="spellEnd"/>
-    </w:p>
-    <w:p>
-      <w:r>
-        <w:tab/>
-        <w:t xml:space="preserve">*@throws </w:t>
-      </w:r>
-      <w:proofErr w:type="spellStart"/>
-      <w:r>
-        <w:t>SQLException</w:t>
-      </w:r>
-      <w:proofErr w:type="spellEnd"/>
-      <w:r>
-        <w:t xml:space="preserve"> if the connection encounters an error during an interaction with a data source</w:t>
-      </w:r>
-    </w:p>
-    <w:p>
-      <w:r>
-        <w:tab/>
-        <w:t>*/</w:t>
-      </w:r>
-    </w:p>
-    <w:p>
-      <w:r>
-        <w:tab/>
-        <w:t xml:space="preserve">public Boolean </w:t>
-      </w:r>
-      <w:proofErr w:type="spellStart"/>
-      <w:proofErr w:type="gramStart"/>
-      <w:r>
-        <w:t>checkBookNumber</w:t>
-      </w:r>
-      <w:proofErr w:type="spellEnd"/>
-      <w:r>
-        <w:t>(</w:t>
-      </w:r>
-      <w:proofErr w:type="gramEnd"/>
-      <w:r>
-        <w:t xml:space="preserve">String </w:t>
-      </w:r>
-      <w:proofErr w:type="spellStart"/>
-      <w:r>
-        <w:t>bookNo</w:t>
-      </w:r>
-      <w:proofErr w:type="spellEnd"/>
-      <w:r>
-        <w:t>){</w:t>
-      </w:r>
-    </w:p>
-    <w:p>
-      <w:r>
-        <w:tab/>
-      </w:r>
-      <w:r>
-        <w:tab/>
-      </w:r>
-      <w:proofErr w:type="spellStart"/>
-      <w:r>
-        <w:t>querrytoCheck</w:t>
-      </w:r>
-      <w:proofErr w:type="spellEnd"/>
-      <w:r>
-        <w:t>;</w:t>
-      </w:r>
-    </w:p>
-    <w:p>
-      <w:r>
-        <w:tab/>
-      </w:r>
-      <w:r>
-        <w:tab/>
-        <w:t xml:space="preserve">if exist </w:t>
-      </w:r>
-    </w:p>
-    <w:p>
-      <w:r>
-        <w:tab/>
-      </w:r>
-      <w:r>
-        <w:tab/>
-      </w:r>
-      <w:r>
-        <w:tab/>
-        <w:t>return true;</w:t>
-      </w:r>
-    </w:p>
-    <w:p>
-      <w:r>
-        <w:tab/>
-      </w:r>
-      <w:r>
-        <w:tab/>
-        <w:t xml:space="preserve">if not exist </w:t>
-      </w:r>
-    </w:p>
-    <w:p>
-      <w:r>
-        <w:tab/>
-      </w:r>
-      <w:r>
-        <w:tab/>
-      </w:r>
-      <w:r>
-        <w:tab/>
-        <w:t>return false;</w:t>
-      </w:r>
-    </w:p>
-    <w:p>
-      <w:r>
-        <w:tab/>
-        <w:t xml:space="preserve">throws </w:t>
-      </w:r>
-      <w:proofErr w:type="spellStart"/>
-      <w:r>
-        <w:t>SQLException</w:t>
-      </w:r>
-      <w:proofErr w:type="spellEnd"/>
-    </w:p>
-    <w:p>
-      <w:r>
-        <w:tab/>
-        <w:t>}</w:t>
-      </w:r>
-    </w:p>
-    <w:p>
-      <w:r>
-        <w:tab/>
-      </w:r>
-    </w:p>
-    <w:p>
-      <w:r>
-        <w:tab/>
-        <w:t>**/</w:t>
-      </w:r>
-    </w:p>
-    <w:p>
-      <w:r>
-        <w:tab/>
-        <w:t>*add the copy to database</w:t>
-      </w:r>
-    </w:p>
-    <w:p>
-      <w:r>
-        <w:tab/>
-        <w:t>*@</w:t>
-      </w:r>
-      <w:proofErr w:type="spellStart"/>
-      <w:r>
-        <w:t>param</w:t>
-      </w:r>
-      <w:proofErr w:type="spellEnd"/>
-      <w:r>
-        <w:t xml:space="preserve"> instance of Book which store all verified attributes to add</w:t>
-      </w:r>
-    </w:p>
-    <w:p>
-      <w:r>
-        <w:tab/>
-        <w:t xml:space="preserve">*@throws </w:t>
-      </w:r>
-      <w:proofErr w:type="spellStart"/>
-      <w:r>
-        <w:t>SQLException</w:t>
-      </w:r>
-      <w:proofErr w:type="spellEnd"/>
-      <w:r>
-        <w:t xml:space="preserve"> if the connection encounters an error during an interaction with a data source</w:t>
-      </w:r>
-    </w:p>
-    <w:p>
-      <w:r>
-        <w:tab/>
-        <w:t>*/</w:t>
-      </w:r>
-    </w:p>
-    <w:p>
-      <w:r>
-        <w:lastRenderedPageBreak/>
-        <w:tab/>
-      </w:r>
-      <w:proofErr w:type="spellStart"/>
-      <w:proofErr w:type="gramStart"/>
-      <w:r>
-        <w:t>storeCopyInfo</w:t>
-      </w:r>
-      <w:proofErr w:type="spellEnd"/>
-      <w:r>
-        <w:t>(</w:t>
-      </w:r>
-      <w:proofErr w:type="gramEnd"/>
-      <w:r>
-        <w:t xml:space="preserve">Book </w:t>
-      </w:r>
-      <w:proofErr w:type="spellStart"/>
-      <w:r>
-        <w:t>CptoAdd</w:t>
-      </w:r>
-      <w:proofErr w:type="spellEnd"/>
-      <w:r>
-        <w:t>)</w:t>
-      </w:r>
-      <w:r>
-        <w:t>{</w:t>
-      </w:r>
-    </w:p>
-    <w:p>
-      <w:r>
-        <w:tab/>
-      </w:r>
-      <w:r>
-        <w:tab/>
-      </w:r>
-      <w:proofErr w:type="spellStart"/>
-      <w:r>
-        <w:t>querrytoadd</w:t>
-      </w:r>
-      <w:proofErr w:type="spellEnd"/>
-      <w:r>
-        <w:t>;</w:t>
-      </w:r>
-    </w:p>
-    <w:p>
-      <w:r>
-        <w:tab/>
-        <w:t xml:space="preserve">throws </w:t>
-      </w:r>
-      <w:proofErr w:type="spellStart"/>
-      <w:r>
-        <w:t>SQLException</w:t>
-      </w:r>
-      <w:proofErr w:type="spellEnd"/>
-    </w:p>
-    <w:p>
-      <w:r>
-        <w:tab/>
-        <w:t>}</w:t>
-      </w:r>
-    </w:p>
-    <w:p>
-      <w:r>
-        <w:tab/>
-      </w:r>
-    </w:p>
-    <w:p>
-      <w:r>
-        <w:tab/>
-      </w:r>
-      <w:r>
-        <w:tab/>
-        <w:t>**/</w:t>
-      </w:r>
-    </w:p>
-    <w:p>
-      <w:r>
-        <w:tab/>
-        <w:t>*add the edited information of the copy to database</w:t>
-      </w:r>
-    </w:p>
-    <w:p>
-      <w:r>
-        <w:tab/>
-        <w:t>*@</w:t>
-      </w:r>
-      <w:proofErr w:type="spellStart"/>
-      <w:r>
-        <w:t>param</w:t>
-      </w:r>
-      <w:proofErr w:type="spellEnd"/>
-      <w:r>
-        <w:t xml:space="preserve"> instance of Book which store all verified attributes to add</w:t>
-      </w:r>
-    </w:p>
-    <w:p>
-      <w:r>
-        <w:tab/>
-        <w:t xml:space="preserve">*@throws </w:t>
-      </w:r>
-      <w:proofErr w:type="spellStart"/>
-      <w:r>
-        <w:t>SQLException</w:t>
-      </w:r>
-      <w:proofErr w:type="spellEnd"/>
-      <w:r>
-        <w:t xml:space="preserve"> if the connection encounters an error during an interaction with a data source</w:t>
-      </w:r>
-    </w:p>
-    <w:p>
-      <w:r>
-        <w:tab/>
-        <w:t>*/</w:t>
+      <w:r>
+        <w:t>Boolean value</w:t>
       </w:r>
       <w:bookmarkStart w:id="0" w:name="_GoBack"/>
       <w:bookmarkEnd w:id="0"/>
@@ -2094,10 +1805,184 @@
     <w:p>
       <w:r>
         <w:tab/>
+        <w:t xml:space="preserve">*@throws </w:t>
+      </w:r>
+      <w:proofErr w:type="spellStart"/>
+      <w:r>
+        <w:t>SQLException</w:t>
+      </w:r>
+      <w:proofErr w:type="spellEnd"/>
+      <w:r>
+        <w:t xml:space="preserve"> if the connection encounters an error during an interaction with a data source</w:t>
+      </w:r>
+    </w:p>
+    <w:p>
+      <w:r>
+        <w:tab/>
+        <w:t>*/</w:t>
+      </w:r>
+    </w:p>
+    <w:p>
+      <w:r>
+        <w:tab/>
+        <w:t xml:space="preserve">public Boolean </w:t>
       </w:r>
       <w:proofErr w:type="spellStart"/>
       <w:proofErr w:type="gramStart"/>
       <w:r>
+        <w:t>checkBookNumber</w:t>
+      </w:r>
+      <w:proofErr w:type="spellEnd"/>
+      <w:r>
+        <w:t>(</w:t>
+      </w:r>
+      <w:proofErr w:type="gramEnd"/>
+      <w:r>
+        <w:t xml:space="preserve">String </w:t>
+      </w:r>
+      <w:proofErr w:type="spellStart"/>
+      <w:r>
+        <w:t>bookNo</w:t>
+      </w:r>
+      <w:proofErr w:type="spellEnd"/>
+      <w:r>
+        <w:t>){</w:t>
+      </w:r>
+    </w:p>
+    <w:p>
+      <w:r>
+        <w:tab/>
+      </w:r>
+      <w:r>
+        <w:tab/>
+      </w:r>
+      <w:proofErr w:type="spellStart"/>
+      <w:r>
+        <w:t>querrytoCheck</w:t>
+      </w:r>
+      <w:proofErr w:type="spellEnd"/>
+      <w:r>
+        <w:t>;</w:t>
+      </w:r>
+    </w:p>
+    <w:p>
+      <w:r>
+        <w:tab/>
+      </w:r>
+      <w:r>
+        <w:tab/>
+        <w:t xml:space="preserve">if exist </w:t>
+      </w:r>
+    </w:p>
+    <w:p>
+      <w:r>
+        <w:tab/>
+      </w:r>
+      <w:r>
+        <w:tab/>
+      </w:r>
+      <w:r>
+        <w:tab/>
+        <w:t>return true;</w:t>
+      </w:r>
+    </w:p>
+    <w:p>
+      <w:r>
+        <w:tab/>
+      </w:r>
+      <w:r>
+        <w:tab/>
+        <w:t xml:space="preserve">if not exist </w:t>
+      </w:r>
+    </w:p>
+    <w:p>
+      <w:r>
+        <w:tab/>
+      </w:r>
+      <w:r>
+        <w:tab/>
+      </w:r>
+      <w:r>
+        <w:tab/>
+        <w:t>return false;</w:t>
+      </w:r>
+    </w:p>
+    <w:p>
+      <w:r>
+        <w:tab/>
+        <w:t xml:space="preserve">throws </w:t>
+      </w:r>
+      <w:proofErr w:type="spellStart"/>
+      <w:r>
+        <w:t>SQLException</w:t>
+      </w:r>
+      <w:proofErr w:type="spellEnd"/>
+    </w:p>
+    <w:p>
+      <w:r>
+        <w:tab/>
+        <w:t>}</w:t>
+      </w:r>
+    </w:p>
+    <w:p>
+      <w:r>
+        <w:tab/>
+      </w:r>
+    </w:p>
+    <w:p>
+      <w:r>
+        <w:tab/>
+        <w:t>**/</w:t>
+      </w:r>
+    </w:p>
+    <w:p>
+      <w:r>
+        <w:tab/>
+        <w:t>*add the copy to database</w:t>
+      </w:r>
+    </w:p>
+    <w:p>
+      <w:r>
+        <w:tab/>
+        <w:t>*@</w:t>
+      </w:r>
+      <w:proofErr w:type="spellStart"/>
+      <w:r>
+        <w:t>param</w:t>
+      </w:r>
+      <w:proofErr w:type="spellEnd"/>
+      <w:r>
+        <w:t xml:space="preserve"> instance of Book which store all verified attributes to add</w:t>
+      </w:r>
+    </w:p>
+    <w:p>
+      <w:r>
+        <w:tab/>
+        <w:t xml:space="preserve">*@throws </w:t>
+      </w:r>
+      <w:proofErr w:type="spellStart"/>
+      <w:r>
+        <w:t>SQLException</w:t>
+      </w:r>
+      <w:proofErr w:type="spellEnd"/>
+      <w:r>
+        <w:t xml:space="preserve"> if the connection encounters an error during an interaction with a data source</w:t>
+      </w:r>
+    </w:p>
+    <w:p>
+      <w:r>
+        <w:tab/>
+        <w:t>*/</w:t>
+      </w:r>
+    </w:p>
+    <w:p>
+      <w:r>
+        <w:lastRenderedPageBreak/>
+        <w:tab/>
+      </w:r>
+      <w:proofErr w:type="spellStart"/>
+      <w:proofErr w:type="gramStart"/>
+      <w:r>
         <w:t>storeCopyInfo</w:t>
       </w:r>
       <w:proofErr w:type="spellEnd"/>
@@ -2114,10 +1999,120 @@
       </w:r>
       <w:proofErr w:type="spellEnd"/>
       <w:r>
-        <w:t>)</w:t>
-      </w:r>
-      <w:r>
-        <w:t>{</w:t>
+        <w:t>){</w:t>
+      </w:r>
+    </w:p>
+    <w:p>
+      <w:r>
+        <w:tab/>
+      </w:r>
+      <w:r>
+        <w:tab/>
+      </w:r>
+      <w:proofErr w:type="spellStart"/>
+      <w:r>
+        <w:t>querrytoadd</w:t>
+      </w:r>
+      <w:proofErr w:type="spellEnd"/>
+      <w:r>
+        <w:t>;</w:t>
+      </w:r>
+    </w:p>
+    <w:p>
+      <w:r>
+        <w:tab/>
+        <w:t xml:space="preserve">throws </w:t>
+      </w:r>
+      <w:proofErr w:type="spellStart"/>
+      <w:r>
+        <w:t>SQLException</w:t>
+      </w:r>
+      <w:proofErr w:type="spellEnd"/>
+    </w:p>
+    <w:p>
+      <w:r>
+        <w:tab/>
+        <w:t>}</w:t>
+      </w:r>
+    </w:p>
+    <w:p>
+      <w:r>
+        <w:tab/>
+      </w:r>
+    </w:p>
+    <w:p>
+      <w:r>
+        <w:tab/>
+      </w:r>
+      <w:r>
+        <w:tab/>
+        <w:t>**/</w:t>
+      </w:r>
+    </w:p>
+    <w:p>
+      <w:r>
+        <w:tab/>
+        <w:t>*add the edited information of the copy to database</w:t>
+      </w:r>
+    </w:p>
+    <w:p>
+      <w:r>
+        <w:tab/>
+        <w:t>*@</w:t>
+      </w:r>
+      <w:proofErr w:type="spellStart"/>
+      <w:r>
+        <w:t>param</w:t>
+      </w:r>
+      <w:proofErr w:type="spellEnd"/>
+      <w:r>
+        <w:t xml:space="preserve"> instance of Book which store all verified attributes to add</w:t>
+      </w:r>
+    </w:p>
+    <w:p>
+      <w:r>
+        <w:tab/>
+        <w:t xml:space="preserve">*@throws </w:t>
+      </w:r>
+      <w:proofErr w:type="spellStart"/>
+      <w:r>
+        <w:t>SQLException</w:t>
+      </w:r>
+      <w:proofErr w:type="spellEnd"/>
+      <w:r>
+        <w:t xml:space="preserve"> if the connection encounters an error during an interaction with a data source</w:t>
+      </w:r>
+    </w:p>
+    <w:p>
+      <w:r>
+        <w:tab/>
+        <w:t>*/</w:t>
+      </w:r>
+    </w:p>
+    <w:p>
+      <w:r>
+        <w:tab/>
+      </w:r>
+      <w:proofErr w:type="spellStart"/>
+      <w:proofErr w:type="gramStart"/>
+      <w:r>
+        <w:t>storeCopyInfo</w:t>
+      </w:r>
+      <w:proofErr w:type="spellEnd"/>
+      <w:r>
+        <w:t>(</w:t>
+      </w:r>
+      <w:proofErr w:type="gramEnd"/>
+      <w:r>
+        <w:t xml:space="preserve">Book </w:t>
+      </w:r>
+      <w:proofErr w:type="spellStart"/>
+      <w:r>
+        <w:t>CptoAdd</w:t>
+      </w:r>
+      <w:proofErr w:type="spellEnd"/>
+      <w:r>
+        <w:t>){</w:t>
       </w:r>
     </w:p>
     <w:p>

</xml_diff>